<commit_message>
Added final meeting report and SRS doc
</commit_message>
<xml_diff>
--- a/milestones/ms_3/Ms3_MeetingReports.docx
+++ b/milestones/ms_3/Ms3_MeetingReports.docx
@@ -200,13 +200,7 @@
     <w:p>
       <w:r>
         <w:tab/>
-        <w:t xml:space="preserve">- Project 3 is due June 21st so we have 1 </w:t>
-      </w:r>
-      <w:r>
-        <w:t xml:space="preserve">set </w:t>
-      </w:r>
-      <w:r>
-        <w:t>meeting after this to get it done</w:t>
+        <w:t>- Project 3 is due June 21st so we have 1 set meeting after this to get it done</w:t>
       </w:r>
     </w:p>
     <w:p>
@@ -307,10 +301,7 @@
         </w:numPr>
       </w:pPr>
       <w:r>
-        <w:t xml:space="preserve">Fixing the Branch and truncation problems from milestone </w:t>
-      </w:r>
-      <w:r>
-        <w:t>2</w:t>
+        <w:t>Fixing the Branch and truncation problems from milestone 2</w:t>
       </w:r>
     </w:p>
     <w:p>
@@ -410,23 +401,7 @@
           <w:bCs/>
           <w:u w:val="single"/>
         </w:rPr>
-        <w:t xml:space="preserve"> 6/1</w:t>
-      </w:r>
-      <w:r>
-        <w:rPr>
-          <w:b/>
-          <w:bCs/>
-          <w:u w:val="single"/>
-        </w:rPr>
-        <w:t>2</w:t>
-      </w:r>
-      <w:r>
-        <w:rPr>
-          <w:b/>
-          <w:bCs/>
-          <w:u w:val="single"/>
-        </w:rPr>
-        <w:t>/2024</w:t>
+        <w:t xml:space="preserve"> 6/12/2024</w:t>
       </w:r>
     </w:p>
     <w:p>
@@ -667,10 +642,7 @@
         </w:numPr>
       </w:pPr>
       <w:r>
-        <w:t>Class Design rough draft</w:t>
-      </w:r>
-      <w:r>
-        <w:t xml:space="preserve"> (All except the UI)</w:t>
+        <w:t>Class Design rough draft (All except the UI)</w:t>
       </w:r>
     </w:p>
     <w:p>
@@ -720,10 +692,7 @@
         </w:numPr>
       </w:pPr>
       <w:r>
-        <w:t xml:space="preserve">Fixing the Branch and truncation problems from milestone </w:t>
-      </w:r>
-      <w:r>
-        <w:t>2</w:t>
+        <w:t>Fixing the Branch and truncation problems from milestone 2</w:t>
       </w:r>
     </w:p>
     <w:p>
@@ -753,13 +722,7 @@
         </w:numPr>
       </w:pPr>
       <w:r>
-        <w:t>Class Design rough draft (</w:t>
-      </w:r>
-      <w:r>
-        <w:t xml:space="preserve">only </w:t>
-      </w:r>
-      <w:r>
-        <w:t>UI)</w:t>
+        <w:t>Class Design rough draft (only UI)</w:t>
       </w:r>
     </w:p>
     <w:p>
@@ -801,10 +764,7 @@
         </w:numPr>
       </w:pPr>
       <w:r>
-        <w:t xml:space="preserve">Simplify </w:t>
-      </w:r>
-      <w:r>
-        <w:t>GUI Design</w:t>
+        <w:t>Simplify GUI Design</w:t>
       </w:r>
     </w:p>
     <w:p>
@@ -846,16 +806,132 @@
         </w:numPr>
       </w:pPr>
       <w:r>
-        <w:t>Work on team SRS doc</w:t>
-      </w:r>
-      <w:r>
-        <w:t>, Complete before Tuesday meeting</w:t>
-      </w:r>
-      <w:r>
+        <w:t>Work on team SRS doc, Complete before Tuesday meeting (</w:t>
+      </w:r>
+      <w:proofErr w:type="spellStart"/>
+      <w:r>
+        <w:t>Jaykant</w:t>
+      </w:r>
+      <w:proofErr w:type="spellEnd"/>
+      <w:r>
+        <w:t xml:space="preserve"> &amp; Zac | Andrew &amp; Jonah)</w:t>
+      </w:r>
+    </w:p>
+    <w:p>
+      <w:pPr>
+        <w:rPr>
+          <w:b/>
+          <w:bCs/>
+          <w:u w:val="single"/>
+        </w:rPr>
+      </w:pPr>
+      <w:r>
+        <w:br w:type="page"/>
+      </w:r>
+      <w:r>
+        <w:lastRenderedPageBreak/>
         <w:t xml:space="preserve"> </w:t>
       </w:r>
       <w:r>
-        <w:t>(</w:t>
+        <w:rPr>
+          <w:b/>
+          <w:bCs/>
+          <w:u w:val="single"/>
+        </w:rPr>
+        <w:t>DATE:</w:t>
+      </w:r>
+      <w:r>
+        <w:rPr>
+          <w:b/>
+          <w:bCs/>
+          <w:u w:val="single"/>
+        </w:rPr>
+        <w:t xml:space="preserve"> 6/1</w:t>
+      </w:r>
+      <w:r>
+        <w:rPr>
+          <w:b/>
+          <w:bCs/>
+          <w:u w:val="single"/>
+        </w:rPr>
+        <w:t>8</w:t>
+      </w:r>
+      <w:r>
+        <w:rPr>
+          <w:b/>
+          <w:bCs/>
+          <w:u w:val="single"/>
+        </w:rPr>
+        <w:t>/2024</w:t>
+      </w:r>
+    </w:p>
+    <w:p>
+      <w:pPr>
+        <w:rPr>
+          <w:b/>
+          <w:bCs/>
+          <w:u w:val="single"/>
+        </w:rPr>
+      </w:pPr>
+      <w:r>
+        <w:rPr>
+          <w:b/>
+          <w:bCs/>
+          <w:u w:val="single"/>
+        </w:rPr>
+        <w:t>ATTENDANCE:</w:t>
+      </w:r>
+    </w:p>
+    <w:p>
+      <w:r>
+        <w:tab/>
+      </w:r>
+      <w:sdt>
+        <w:sdtPr>
+          <w:id w:val="321242054"/>
+          <w14:checkbox>
+            <w14:checked w14:val="1"/>
+            <w14:checkedState w14:val="2612" w14:font="MS Gothic"/>
+            <w14:uncheckedState w14:val="2610" w14:font="MS Gothic"/>
+          </w14:checkbox>
+        </w:sdtPr>
+        <w:sdtContent>
+          <w:r>
+            <w:rPr>
+              <w:rFonts w:ascii="MS Gothic" w:eastAsia="MS Gothic" w:hAnsi="MS Gothic" w:hint="eastAsia"/>
+            </w:rPr>
+            <w:t>☒</w:t>
+          </w:r>
+        </w:sdtContent>
+      </w:sdt>
+      <w:r>
+        <w:t xml:space="preserve">   Andrew Buckland</w:t>
+      </w:r>
+    </w:p>
+    <w:p>
+      <w:r>
+        <w:tab/>
+      </w:r>
+      <w:sdt>
+        <w:sdtPr>
+          <w:id w:val="-342938904"/>
+          <w14:checkbox>
+            <w14:checked w14:val="1"/>
+            <w14:checkedState w14:val="2612" w14:font="MS Gothic"/>
+            <w14:uncheckedState w14:val="2610" w14:font="MS Gothic"/>
+          </w14:checkbox>
+        </w:sdtPr>
+        <w:sdtContent>
+          <w:r>
+            <w:rPr>
+              <w:rFonts w:ascii="MS Gothic" w:eastAsia="MS Gothic" w:hAnsi="MS Gothic" w:hint="eastAsia"/>
+            </w:rPr>
+            <w:t>☒</w:t>
+          </w:r>
+        </w:sdtContent>
+      </w:sdt>
+      <w:r>
+        <w:t xml:space="preserve">   </w:t>
       </w:r>
       <w:proofErr w:type="spellStart"/>
       <w:r>
@@ -863,7 +939,239 @@
       </w:r>
       <w:proofErr w:type="spellEnd"/>
       <w:r>
-        <w:t xml:space="preserve"> &amp; Zac | Andrew &amp; Jonah)</w:t>
+        <w:t xml:space="preserve"> Chaudhary Lekhi</w:t>
+      </w:r>
+    </w:p>
+    <w:p>
+      <w:r>
+        <w:tab/>
+      </w:r>
+      <w:sdt>
+        <w:sdtPr>
+          <w:id w:val="1613623958"/>
+          <w14:checkbox>
+            <w14:checked w14:val="1"/>
+            <w14:checkedState w14:val="2612" w14:font="MS Gothic"/>
+            <w14:uncheckedState w14:val="2610" w14:font="MS Gothic"/>
+          </w14:checkbox>
+        </w:sdtPr>
+        <w:sdtContent>
+          <w:r>
+            <w:rPr>
+              <w:rFonts w:ascii="MS Gothic" w:eastAsia="MS Gothic" w:hAnsi="MS Gothic" w:hint="eastAsia"/>
+            </w:rPr>
+            <w:t>☒</w:t>
+          </w:r>
+        </w:sdtContent>
+      </w:sdt>
+      <w:r>
+        <w:t xml:space="preserve">   Jonah Cragun</w:t>
+      </w:r>
+    </w:p>
+    <w:p>
+      <w:r>
+        <w:tab/>
+      </w:r>
+      <w:sdt>
+        <w:sdtPr>
+          <w:id w:val="-1009678346"/>
+          <w14:checkbox>
+            <w14:checked w14:val="1"/>
+            <w14:checkedState w14:val="2612" w14:font="MS Gothic"/>
+            <w14:uncheckedState w14:val="2610" w14:font="MS Gothic"/>
+          </w14:checkbox>
+        </w:sdtPr>
+        <w:sdtContent>
+          <w:r>
+            <w:rPr>
+              <w:rFonts w:ascii="MS Gothic" w:eastAsia="MS Gothic" w:hAnsi="MS Gothic" w:hint="eastAsia"/>
+            </w:rPr>
+            <w:t>☒</w:t>
+          </w:r>
+        </w:sdtContent>
+      </w:sdt>
+      <w:r>
+        <w:t xml:space="preserve">   Zac Peterson</w:t>
+      </w:r>
+    </w:p>
+    <w:p>
+      <w:pPr>
+        <w:rPr>
+          <w:b/>
+          <w:bCs/>
+          <w:u w:val="single"/>
+        </w:rPr>
+      </w:pPr>
+      <w:r>
+        <w:rPr>
+          <w:b/>
+          <w:bCs/>
+          <w:u w:val="single"/>
+        </w:rPr>
+        <w:t>AGENDA:</w:t>
+      </w:r>
+    </w:p>
+    <w:p>
+      <w:pPr>
+        <w:pStyle w:val="ListParagraph"/>
+        <w:numPr>
+          <w:ilvl w:val="0"/>
+          <w:numId w:val="1"/>
+        </w:numPr>
+      </w:pPr>
+      <w:r>
+        <w:t>Recap on current action items</w:t>
+      </w:r>
+    </w:p>
+    <w:p>
+      <w:pPr>
+        <w:pStyle w:val="ListParagraph"/>
+        <w:numPr>
+          <w:ilvl w:val="0"/>
+          <w:numId w:val="1"/>
+        </w:numPr>
+      </w:pPr>
+      <w:r>
+        <w:t>Plan for final push</w:t>
+      </w:r>
+    </w:p>
+    <w:p>
+      <w:pPr>
+        <w:rPr>
+          <w:b/>
+          <w:bCs/>
+          <w:u w:val="single"/>
+        </w:rPr>
+      </w:pPr>
+      <w:r>
+        <w:rPr>
+          <w:b/>
+          <w:bCs/>
+          <w:u w:val="single"/>
+        </w:rPr>
+        <w:t>ACTION ITEMS:</w:t>
+      </w:r>
+    </w:p>
+    <w:p>
+      <w:pPr>
+        <w:rPr>
+          <w:i/>
+          <w:iCs/>
+        </w:rPr>
+      </w:pPr>
+      <w:r>
+        <w:t xml:space="preserve">        </w:t>
+      </w:r>
+      <w:r>
+        <w:rPr>
+          <w:i/>
+          <w:iCs/>
+        </w:rPr>
+        <w:t>ANDREW</w:t>
+      </w:r>
+    </w:p>
+    <w:p>
+      <w:pPr>
+        <w:pStyle w:val="ListParagraph"/>
+        <w:numPr>
+          <w:ilvl w:val="0"/>
+          <w:numId w:val="1"/>
+        </w:numPr>
+      </w:pPr>
+    </w:p>
+    <w:p>
+      <w:pPr>
+        <w:rPr>
+          <w:i/>
+          <w:iCs/>
+        </w:rPr>
+      </w:pPr>
+      <w:r>
+        <w:t xml:space="preserve">        </w:t>
+      </w:r>
+      <w:r>
+        <w:rPr>
+          <w:i/>
+          <w:iCs/>
+        </w:rPr>
+        <w:t>JAYKANT</w:t>
+      </w:r>
+    </w:p>
+    <w:p>
+      <w:pPr>
+        <w:pStyle w:val="ListParagraph"/>
+        <w:numPr>
+          <w:ilvl w:val="0"/>
+          <w:numId w:val="1"/>
+        </w:numPr>
+      </w:pPr>
+    </w:p>
+    <w:p>
+      <w:pPr>
+        <w:rPr>
+          <w:i/>
+          <w:iCs/>
+        </w:rPr>
+      </w:pPr>
+      <w:r>
+        <w:t xml:space="preserve">        </w:t>
+      </w:r>
+      <w:r>
+        <w:rPr>
+          <w:i/>
+          <w:iCs/>
+        </w:rPr>
+        <w:t>JONAH</w:t>
+      </w:r>
+    </w:p>
+    <w:p>
+      <w:pPr>
+        <w:pStyle w:val="ListParagraph"/>
+        <w:numPr>
+          <w:ilvl w:val="0"/>
+          <w:numId w:val="1"/>
+        </w:numPr>
+      </w:pPr>
+      <w:r>
+        <w:t xml:space="preserve">Look into possibilities of using </w:t>
+      </w:r>
+      <w:proofErr w:type="gramStart"/>
+      <w:r>
+        <w:t>web based</w:t>
+      </w:r>
+      <w:proofErr w:type="gramEnd"/>
+      <w:r>
+        <w:t xml:space="preserve"> GUI instead of Qt</w:t>
+      </w:r>
+    </w:p>
+    <w:p>
+      <w:pPr>
+        <w:rPr>
+          <w:i/>
+          <w:iCs/>
+        </w:rPr>
+      </w:pPr>
+      <w:r>
+        <w:t xml:space="preserve">        </w:t>
+      </w:r>
+      <w:r>
+        <w:rPr>
+          <w:i/>
+          <w:iCs/>
+        </w:rPr>
+        <w:t>ZAC</w:t>
+      </w:r>
+    </w:p>
+    <w:p>
+      <w:pPr>
+        <w:pStyle w:val="ListParagraph"/>
+        <w:numPr>
+          <w:ilvl w:val="0"/>
+          <w:numId w:val="1"/>
+        </w:numPr>
+      </w:pPr>
+      <w:r>
+        <w:t>Figure out how to implement the code into the Qt GUI and how to build</w:t>
       </w:r>
     </w:p>
     <w:sectPr>

</xml_diff>